<commit_message>
feat: Add Supabase-backed dashboard, detail pages, and admin actions
Replace mock data with real Supabase queries for dashboard and admin
portals. Add detail pages for domain health, meetings, and reports.
Introduce typed data models, RLS policies, and database migrations.

Co-Authored-By: Claude Opus 4.5 <noreply@anthropic.com>
</commit_message>
<xml_diff>
--- a/docx/XGrowthOS.docx
+++ b/docx/XGrowthOS.docx
@@ -124,7 +124,7 @@
           <w:noProof/>
           <w:kern w:val="0"/>
         </w:rPr>
-        <w:pict w14:anchorId="76B4358D">
+        <w:pict w14:anchorId="4BA2A2A6">
           <v:rect id="_x0000_i1040" alt="" style="width:468pt;height:.05pt;mso-width-percent:0;mso-height-percent:0;mso-width-percent:0;mso-height-percent:0" o:hralign="center" o:hrstd="t" o:hr="t" fillcolor="#a0a0a0" stroked="f"/>
         </w:pict>
       </w:r>
@@ -325,7 +325,7 @@
           <w:noProof/>
           <w:kern w:val="0"/>
         </w:rPr>
-        <w:pict w14:anchorId="56DFBEDD">
+        <w:pict w14:anchorId="1DAB5B8F">
           <v:rect id="_x0000_i1039" alt="" style="width:468pt;height:.05pt;mso-width-percent:0;mso-height-percent:0;mso-width-percent:0;mso-height-percent:0" o:hralign="center" o:hrstd="t" o:hr="t" fillcolor="#a0a0a0" stroked="f"/>
         </w:pict>
       </w:r>
@@ -1508,6 +1508,7 @@
       </w:tr>
       <w:tr>
         <w:trPr>
+          <w:trHeight w:val="50"/>
           <w:tblCellSpacing w:w="15" w:type="dxa"/>
         </w:trPr>
         <w:tc>
@@ -1834,7 +1835,7 @@
           <w:noProof/>
           <w:kern w:val="0"/>
         </w:rPr>
-        <w:pict w14:anchorId="66EDBC2A">
+        <w:pict w14:anchorId="005757DF">
           <v:rect id="_x0000_i1038" alt="" style="width:468pt;height:.05pt;mso-width-percent:0;mso-height-percent:0;mso-width-percent:0;mso-height-percent:0" o:hralign="center" o:hrstd="t" o:hr="t" fillcolor="#a0a0a0" stroked="f"/>
         </w:pict>
       </w:r>
@@ -4682,7 +4683,7 @@
           <w:noProof/>
           <w:kern w:val="0"/>
         </w:rPr>
-        <w:pict w14:anchorId="1086F80B">
+        <w:pict w14:anchorId="7128DEFC">
           <v:rect id="_x0000_i1037" alt="" style="width:468pt;height:.05pt;mso-width-percent:0;mso-height-percent:0;mso-width-percent:0;mso-height-percent:0" o:hralign="center" o:hrstd="t" o:hr="t" fillcolor="#a0a0a0" stroked="f"/>
         </w:pict>
       </w:r>
@@ -7657,7 +7658,7 @@
           <w:noProof/>
           <w:kern w:val="0"/>
         </w:rPr>
-        <w:pict w14:anchorId="68A0AF69">
+        <w:pict w14:anchorId="7A4CF92D">
           <v:rect id="_x0000_i1036" alt="" style="width:468pt;height:.05pt;mso-width-percent:0;mso-height-percent:0;mso-width-percent:0;mso-height-percent:0" o:hralign="center" o:hrstd="t" o:hr="t" fillcolor="#a0a0a0" stroked="f"/>
         </w:pict>
       </w:r>
@@ -8482,7 +8483,7 @@
           <w:noProof/>
           <w:kern w:val="0"/>
         </w:rPr>
-        <w:pict w14:anchorId="15FBCB9B">
+        <w:pict w14:anchorId="4892AA1E">
           <v:rect id="_x0000_i1035" alt="" style="width:468pt;height:.05pt;mso-width-percent:0;mso-height-percent:0;mso-width-percent:0;mso-height-percent:0" o:hralign="center" o:hrstd="t" o:hr="t" fillcolor="#a0a0a0" stroked="f"/>
         </w:pict>
       </w:r>
@@ -9695,7 +9696,7 @@
           <w:noProof/>
           <w:kern w:val="0"/>
         </w:rPr>
-        <w:pict w14:anchorId="2C865D8B">
+        <w:pict w14:anchorId="7F9235BF">
           <v:rect id="_x0000_i1034" alt="" style="width:468pt;height:.05pt;mso-width-percent:0;mso-height-percent:0;mso-width-percent:0;mso-height-percent:0" o:hralign="center" o:hrstd="t" o:hr="t" fillcolor="#a0a0a0" stroked="f"/>
         </w:pict>
       </w:r>
@@ -12158,7 +12159,7 @@
           <w:noProof/>
           <w:kern w:val="0"/>
         </w:rPr>
-        <w:pict w14:anchorId="0E7122A4">
+        <w:pict w14:anchorId="7F06BC02">
           <v:rect id="_x0000_i1033" alt="" style="width:468pt;height:.05pt;mso-width-percent:0;mso-height-percent:0;mso-width-percent:0;mso-height-percent:0" o:hralign="center" o:hrstd="t" o:hr="t" fillcolor="#a0a0a0" stroked="f"/>
         </w:pict>
       </w:r>
@@ -13085,7 +13086,7 @@
           <w:noProof/>
           <w:kern w:val="0"/>
         </w:rPr>
-        <w:pict w14:anchorId="650E9311">
+        <w:pict w14:anchorId="1280FE94">
           <v:rect id="_x0000_i1032" alt="" style="width:468pt;height:.05pt;mso-width-percent:0;mso-height-percent:0;mso-width-percent:0;mso-height-percent:0" o:hralign="center" o:hrstd="t" o:hr="t" fillcolor="#a0a0a0" stroked="f"/>
         </w:pict>
       </w:r>
@@ -16133,7 +16134,7 @@
           <w:noProof/>
           <w:kern w:val="0"/>
         </w:rPr>
-        <w:pict w14:anchorId="46A46B1D">
+        <w:pict w14:anchorId="55F05360">
           <v:rect id="_x0000_i1031" alt="" style="width:468pt;height:.05pt;mso-width-percent:0;mso-height-percent:0;mso-width-percent:0;mso-height-percent:0" o:hralign="center" o:hrstd="t" o:hr="t" fillcolor="#a0a0a0" stroked="f"/>
         </w:pict>
       </w:r>
@@ -17752,7 +17753,7 @@
           <w:noProof/>
           <w:kern w:val="0"/>
         </w:rPr>
-        <w:pict w14:anchorId="2D39CD6B">
+        <w:pict w14:anchorId="7DEB09F9">
           <v:rect id="_x0000_i1030" alt="" style="width:468pt;height:.05pt;mso-width-percent:0;mso-height-percent:0;mso-width-percent:0;mso-height-percent:0" o:hralign="center" o:hrstd="t" o:hr="t" fillcolor="#a0a0a0" stroked="f"/>
         </w:pict>
       </w:r>
@@ -19741,7 +19742,7 @@
           <w:noProof/>
           <w:kern w:val="0"/>
         </w:rPr>
-        <w:pict w14:anchorId="46F7F8AA">
+        <w:pict w14:anchorId="65D38F20">
           <v:rect id="_x0000_i1029" alt="" style="width:468pt;height:.05pt;mso-width-percent:0;mso-height-percent:0;mso-width-percent:0;mso-height-percent:0" o:hralign="center" o:hrstd="t" o:hr="t" fillcolor="#a0a0a0" stroked="f"/>
         </w:pict>
       </w:r>
@@ -20976,7 +20977,7 @@
           <w:noProof/>
           <w:kern w:val="0"/>
         </w:rPr>
-        <w:pict w14:anchorId="4042FD26">
+        <w:pict w14:anchorId="6C7AA697">
           <v:rect id="_x0000_i1028" alt="" style="width:468pt;height:.05pt;mso-width-percent:0;mso-height-percent:0;mso-width-percent:0;mso-height-percent:0" o:hralign="center" o:hrstd="t" o:hr="t" fillcolor="#a0a0a0" stroked="f"/>
         </w:pict>
       </w:r>
@@ -22177,7 +22178,7 @@
           <w:noProof/>
           <w:kern w:val="0"/>
         </w:rPr>
-        <w:pict w14:anchorId="7178F178">
+        <w:pict w14:anchorId="04C2CC17">
           <v:rect id="_x0000_i1027" alt="" style="width:468pt;height:.05pt;mso-width-percent:0;mso-height-percent:0;mso-width-percent:0;mso-height-percent:0" o:hralign="center" o:hrstd="t" o:hr="t" fillcolor="#a0a0a0" stroked="f"/>
         </w:pict>
       </w:r>
@@ -22764,7 +22765,7 @@
           <w:noProof/>
           <w:kern w:val="0"/>
         </w:rPr>
-        <w:pict w14:anchorId="671A6657">
+        <w:pict w14:anchorId="4951ECB2">
           <v:rect id="_x0000_i1026" alt="" style="width:468pt;height:.05pt;mso-width-percent:0;mso-height-percent:0;mso-width-percent:0;mso-height-percent:0" o:hralign="center" o:hrstd="t" o:hr="t" fillcolor="#a0a0a0" stroked="f"/>
         </w:pict>
       </w:r>
@@ -23264,7 +23265,7 @@
           <w:noProof/>
           <w:kern w:val="0"/>
         </w:rPr>
-        <w:pict w14:anchorId="43F415A5">
+        <w:pict w14:anchorId="55ABA8DE">
           <v:rect id="_x0000_i1025" alt="" style="width:468pt;height:.05pt;mso-width-percent:0;mso-height-percent:0;mso-width-percent:0;mso-height-percent:0" o:hralign="center" o:hrstd="t" o:hr="t" fillcolor="#a0a0a0" stroked="f"/>
         </w:pict>
       </w:r>

</xml_diff>